<commit_message>
3ro Ajustes Maquetación Diseño y actualización carpeta fuentes
</commit_message>
<xml_diff>
--- a/fuentes/DI-CF15-124100.docx
+++ b/fuentes/DI-CF15-124100.docx
@@ -1546,52 +1546,43 @@
     </w:p>
     <w:p>
       <w:commentRangeStart w:id="4"/>
-      <w:r>
-        <w:rPr>
-          <w:noProof/>
-        </w:rPr>
+      <w:commentRangeStart w:id="309689960"/>
+      <w:r>
         <w:drawing>
-          <wp:inline distT="0" distB="0" distL="0" distR="0" wp14:anchorId="14408BF3" wp14:editId="2C4B9597">
+          <wp:inline wp14:editId="2D321E5D" wp14:anchorId="14408BF3">
             <wp:extent cx="2583180" cy="2991496"/>
             <wp:effectExtent l="0" t="0" r="7620" b="0"/>
-            <wp:docPr id="2131379730" name="Imagen 10" descr=" "/>
+            <wp:docPr id="2131379730" name="Imagen 10" descr=" " title=""/>
             <wp:cNvGraphicFramePr>
-              <a:graphicFrameLocks xmlns:a="http://schemas.openxmlformats.org/drawingml/2006/main" noChangeAspect="1"/>
+              <a:graphicFrameLocks noChangeAspect="1"/>
             </wp:cNvGraphicFramePr>
-            <a:graphic xmlns:a="http://schemas.openxmlformats.org/drawingml/2006/main">
+            <a:graphic>
               <a:graphicData uri="http://schemas.openxmlformats.org/drawingml/2006/picture">
-                <pic:pic xmlns:pic="http://schemas.openxmlformats.org/drawingml/2006/picture">
+                <pic:pic>
                   <pic:nvPicPr>
-                    <pic:cNvPr id="0" name="Picture 1" descr=" "/>
-                    <pic:cNvPicPr>
-                      <a:picLocks noChangeAspect="1" noChangeArrowheads="1"/>
-                    </pic:cNvPicPr>
+                    <pic:cNvPr id="0" name="Imagen 10"/>
+                    <pic:cNvPicPr/>
                   </pic:nvPicPr>
                   <pic:blipFill>
-                    <a:blip r:embed="rId17" cstate="print">
-                      <a:extLst>
+                    <a:blip r:embed="Rbfc89625998d4e98">
+                      <a:extLst xmlns:a="http://schemas.openxmlformats.org/drawingml/2006/main">
                         <a:ext uri="{28A0092B-C50C-407E-A947-70E740481C1C}">
                           <a14:useLocalDpi xmlns:a14="http://schemas.microsoft.com/office/drawing/2010/main" val="0"/>
                         </a:ext>
                       </a:extLst>
                     </a:blip>
-                    <a:srcRect/>
                     <a:stretch>
                       <a:fillRect/>
                     </a:stretch>
                   </pic:blipFill>
-                  <pic:spPr bwMode="auto">
-                    <a:xfrm>
+                  <pic:spPr>
+                    <a:xfrm rot="0" flipH="0" flipV="0">
                       <a:off x="0" y="0"/>
-                      <a:ext cx="2591527" cy="3001162"/>
+                      <a:ext cx="2583180" cy="2991496"/>
                     </a:xfrm>
                     <a:prstGeom prst="rect">
                       <a:avLst/>
                     </a:prstGeom>
-                    <a:noFill/>
-                    <a:ln>
-                      <a:noFill/>
-                    </a:ln>
                   </pic:spPr>
                 </pic:pic>
               </a:graphicData>
@@ -1602,9 +1593,16 @@
       <w:commentRangeEnd w:id="4"/>
       <w:r>
         <w:rPr>
-          <w:rStyle w:val="Refdecomentario"/>
+          <w:rStyle w:val="CommentReference"/>
         </w:rPr>
         <w:commentReference w:id="4"/>
+      </w:r>
+      <w:commentRangeEnd w:id="309689960"/>
+      <w:r>
+        <w:rPr>
+          <w:rStyle w:val="CommentReference"/>
+        </w:rPr>
+        <w:commentReference w:id="309689960"/>
       </w:r>
     </w:p>
     <w:p/>
@@ -2477,52 +2475,43 @@
     <w:p/>
     <w:p>
       <w:commentRangeStart w:id="7"/>
-      <w:r>
-        <w:rPr>
-          <w:noProof/>
-        </w:rPr>
+      <w:commentRangeStart w:id="488338564"/>
+      <w:r>
         <w:drawing>
-          <wp:inline distT="0" distB="0" distL="0" distR="0" wp14:anchorId="7EAABBD3" wp14:editId="60A92BC6">
+          <wp:inline wp14:editId="1852F566" wp14:anchorId="7EAABBD3">
             <wp:extent cx="2441730" cy="3604260"/>
             <wp:effectExtent l="0" t="0" r="0" b="0"/>
-            <wp:docPr id="1063117414" name="Imagen 11" descr=" "/>
+            <wp:docPr id="1063117414" name="Imagen 11" descr=" " title=""/>
             <wp:cNvGraphicFramePr>
-              <a:graphicFrameLocks xmlns:a="http://schemas.openxmlformats.org/drawingml/2006/main" noChangeAspect="1"/>
+              <a:graphicFrameLocks noChangeAspect="1"/>
             </wp:cNvGraphicFramePr>
-            <a:graphic xmlns:a="http://schemas.openxmlformats.org/drawingml/2006/main">
+            <a:graphic>
               <a:graphicData uri="http://schemas.openxmlformats.org/drawingml/2006/picture">
-                <pic:pic xmlns:pic="http://schemas.openxmlformats.org/drawingml/2006/picture">
+                <pic:pic>
                   <pic:nvPicPr>
-                    <pic:cNvPr id="0" name="Picture 3" descr=" "/>
-                    <pic:cNvPicPr>
-                      <a:picLocks noChangeAspect="1" noChangeArrowheads="1"/>
-                    </pic:cNvPicPr>
+                    <pic:cNvPr id="0" name="Imagen 11"/>
+                    <pic:cNvPicPr/>
                   </pic:nvPicPr>
                   <pic:blipFill>
-                    <a:blip r:embed="rId20" cstate="print">
-                      <a:extLst>
+                    <a:blip r:embed="R0aac8144c4d54a02">
+                      <a:extLst xmlns:a="http://schemas.openxmlformats.org/drawingml/2006/main">
                         <a:ext uri="{28A0092B-C50C-407E-A947-70E740481C1C}">
                           <a14:useLocalDpi xmlns:a14="http://schemas.microsoft.com/office/drawing/2010/main" val="0"/>
                         </a:ext>
                       </a:extLst>
                     </a:blip>
-                    <a:srcRect/>
                     <a:stretch>
                       <a:fillRect/>
                     </a:stretch>
                   </pic:blipFill>
-                  <pic:spPr bwMode="auto">
-                    <a:xfrm>
+                  <pic:spPr>
+                    <a:xfrm rot="0" flipH="0" flipV="0">
                       <a:off x="0" y="0"/>
-                      <a:ext cx="2447150" cy="3612261"/>
+                      <a:ext cx="2441730" cy="3604260"/>
                     </a:xfrm>
                     <a:prstGeom prst="rect">
                       <a:avLst/>
                     </a:prstGeom>
-                    <a:noFill/>
-                    <a:ln>
-                      <a:noFill/>
-                    </a:ln>
                   </pic:spPr>
                 </pic:pic>
               </a:graphicData>
@@ -2533,9 +2522,16 @@
       <w:commentRangeEnd w:id="7"/>
       <w:r>
         <w:rPr>
-          <w:rStyle w:val="Refdecomentario"/>
+          <w:rStyle w:val="CommentReference"/>
         </w:rPr>
         <w:commentReference w:id="7"/>
+      </w:r>
+      <w:commentRangeEnd w:id="488338564"/>
+      <w:r>
+        <w:rPr>
+          <w:rStyle w:val="CommentReference"/>
+        </w:rPr>
+        <w:commentReference w:id="488338564"/>
       </w:r>
     </w:p>
     <w:p/>
@@ -2583,16 +2579,45 @@
           <w:shd w:val="clear" w:color="auto" w:fill="FFFFFF"/>
           <w:lang w:val="es-ES"/>
         </w:rPr>
-        <w:t>Total de seguidores:</w:t>
-      </w:r>
-      <w:r>
-        <w:rPr>
-          <w:rFonts w:ascii="Roboto" w:hAnsi="Roboto"/>
-          <w:color w:val="12263F"/>
+        <w:t>Total</w:t>
+      </w:r>
+      <w:r>
+        <w:rPr>
+          <w:rStyle w:val="Textoennegrita"/>
+          <w:rFonts w:ascii="Roboto" w:hAnsi="Roboto"/>
+          <w:color w:val="12263F"/>
+          <w:bdr w:val="none" w:color="auto" w:sz="0" w:space="0" w:frame="1"/>
           <w:shd w:val="clear" w:color="auto" w:fill="FFFFFF"/>
           <w:lang w:val="es-ES"/>
         </w:rPr>
-        <w:t> muestra el acumulado de seguidores por día a través de una gráfica lineal.</w:t>
+        <w:t xml:space="preserve"> de seguidores:</w:t>
+      </w:r>
+      <w:r>
+        <w:rPr>
+          <w:rFonts w:ascii="Roboto" w:hAnsi="Roboto"/>
+          <w:color w:val="12263F"/>
+          <w:shd w:val="clear" w:color="auto" w:fill="FFFFFF"/>
+          <w:lang w:val="es-ES"/>
+        </w:rPr>
+        <w:t> </w:t>
+      </w:r>
+      <w:r>
+        <w:rPr>
+          <w:rFonts w:ascii="Roboto" w:hAnsi="Roboto"/>
+          <w:color w:val="12263F"/>
+          <w:shd w:val="clear" w:color="auto" w:fill="FFFFFF"/>
+          <w:lang w:val="es-ES"/>
+        </w:rPr>
+        <w:t>indica</w:t>
+      </w:r>
+      <w:r>
+        <w:rPr>
+          <w:rFonts w:ascii="Roboto" w:hAnsi="Roboto"/>
+          <w:color w:val="12263F"/>
+          <w:shd w:val="clear" w:color="auto" w:fill="FFFFFF"/>
+          <w:lang w:val="es-ES"/>
+        </w:rPr>
+        <w:t xml:space="preserve"> el acumulado de seguidores por día a través de una gráfica lineal.</w:t>
       </w:r>
     </w:p>
     <w:p>
@@ -2628,7 +2653,23 @@
           <w:color w:val="12263F"/>
           <w:shd w:val="clear" w:color="auto" w:fill="FFFFFF"/>
         </w:rPr>
-        <w:t> muestra la cantidad de personas que siguen la página, clasificando en orgánicos, pagados y anulaciones de seguimientos.</w:t>
+        <w:t> </w:t>
+      </w:r>
+      <w:r>
+        <w:rPr>
+          <w:rFonts w:ascii="Roboto" w:hAnsi="Roboto"/>
+          <w:color w:val="12263F"/>
+          <w:shd w:val="clear" w:color="auto" w:fill="FFFFFF"/>
+        </w:rPr>
+        <w:t>indica</w:t>
+      </w:r>
+      <w:r>
+        <w:rPr>
+          <w:rFonts w:ascii="Roboto" w:hAnsi="Roboto"/>
+          <w:color w:val="12263F"/>
+          <w:shd w:val="clear" w:color="auto" w:fill="FFFFFF"/>
+        </w:rPr>
+        <w:t xml:space="preserve"> la cantidad de personas que siguen la página, clasificando en orgánicos, pagados y anulaciones de seguimientos.</w:t>
       </w:r>
     </w:p>
     <w:p>
@@ -2664,7 +2705,39 @@
           <w:color w:val="12263F"/>
           <w:shd w:val="clear" w:color="auto" w:fill="FFFFFF"/>
         </w:rPr>
-        <w:t> muestra el número de veces que se comenzó a seguir la página diferenciando el origen de seguimiento; si fue desde un computador, desde la propia página, a través de una búsqueda, desde una aplicación u otro.</w:t>
+        <w:t> </w:t>
+      </w:r>
+      <w:r>
+        <w:rPr>
+          <w:rFonts w:ascii="Roboto" w:hAnsi="Roboto"/>
+          <w:color w:val="12263F"/>
+          <w:shd w:val="clear" w:color="auto" w:fill="FFFFFF"/>
+        </w:rPr>
+        <w:t>indica</w:t>
+      </w:r>
+      <w:r>
+        <w:rPr>
+          <w:rFonts w:ascii="Roboto" w:hAnsi="Roboto"/>
+          <w:color w:val="12263F"/>
+          <w:shd w:val="clear" w:color="auto" w:fill="FFFFFF"/>
+        </w:rPr>
+        <w:t xml:space="preserve"> el número de veces que se comenzó a seguir la página</w:t>
+      </w:r>
+      <w:r>
+        <w:rPr>
+          <w:rFonts w:ascii="Roboto" w:hAnsi="Roboto"/>
+          <w:color w:val="12263F"/>
+          <w:shd w:val="clear" w:color="auto" w:fill="FFFFFF"/>
+        </w:rPr>
+        <w:t>,</w:t>
+      </w:r>
+      <w:r>
+        <w:rPr>
+          <w:rFonts w:ascii="Roboto" w:hAnsi="Roboto"/>
+          <w:color w:val="12263F"/>
+          <w:shd w:val="clear" w:color="auto" w:fill="FFFFFF"/>
+        </w:rPr>
+        <w:t xml:space="preserve"> diferenciando el origen de seguimiento; si fue desde un computador, desde la propia página, a través de una búsqueda, desde una aplicación u otro.</w:t>
       </w:r>
     </w:p>
     <w:p>
@@ -3100,17 +3173,66 @@
           <w:color w:val="12263F"/>
           <w:shd w:val="clear" w:color="auto" w:fill="FFFFFF"/>
         </w:rPr>
-        <w:t> este punto muestra el número de “Me gusta” de la página tanto orgánicos, pagos y “Ya no me gusta”. A través de una gráfica lineal se muestran los picos de estas variables y el detalle de cada uno de ellos en los que se puede verificar el origen de los “Me gusta” y el porcentaje de cada uno de ellos.</w:t>
-      </w:r>
-    </w:p>
-    <w:p>
-      <w:pPr>
+        <w:t xml:space="preserve"> este punto </w:t>
+      </w:r>
+      <w:r>
         <w:rPr>
           <w:rFonts w:ascii="Roboto" w:hAnsi="Roboto"/>
           <w:color w:val="12263F"/>
           <w:shd w:val="clear" w:color="auto" w:fill="FFFFFF"/>
         </w:rPr>
-      </w:pPr>
+        <w:t>indica</w:t>
+      </w:r>
+      <w:r>
+        <w:rPr>
+          <w:rFonts w:ascii="Roboto" w:hAnsi="Roboto"/>
+          <w:color w:val="12263F"/>
+          <w:shd w:val="clear" w:color="auto" w:fill="FFFFFF"/>
+        </w:rPr>
+        <w:t xml:space="preserve"> el número de “Me gusta” de la página tanto orgánicos, pagos y “Ya no me gusta”. A través de una gráfica lineal se muestran los picos de estas variables y el detalle de cada un</w:t>
+      </w:r>
+      <w:r>
+        <w:rPr>
+          <w:rFonts w:ascii="Roboto" w:hAnsi="Roboto"/>
+          <w:color w:val="12263F"/>
+          <w:shd w:val="clear" w:color="auto" w:fill="FFFFFF"/>
+        </w:rPr>
+        <w:t>a</w:t>
+      </w:r>
+      <w:r>
+        <w:rPr>
+          <w:rFonts w:ascii="Roboto" w:hAnsi="Roboto"/>
+          <w:color w:val="12263F"/>
+          <w:shd w:val="clear" w:color="auto" w:fill="FFFFFF"/>
+        </w:rPr>
+        <w:t xml:space="preserve"> de ell</w:t>
+      </w:r>
+      <w:r>
+        <w:rPr>
+          <w:rFonts w:ascii="Roboto" w:hAnsi="Roboto"/>
+          <w:color w:val="12263F"/>
+          <w:shd w:val="clear" w:color="auto" w:fill="FFFFFF"/>
+        </w:rPr>
+        <w:t>a</w:t>
+      </w:r>
+      <w:r>
+        <w:rPr>
+          <w:rFonts w:ascii="Roboto" w:hAnsi="Roboto"/>
+          <w:color w:val="12263F"/>
+          <w:shd w:val="clear" w:color="auto" w:fill="FFFFFF"/>
+        </w:rPr>
+        <w:t>s en los que se puede verificar el origen de los “Me gusta” y el porcentaje de cada uno de ellos.</w:t>
+      </w:r>
+    </w:p>
+    <w:p>
+      <w:pPr>
+        <w:rPr>
+          <w:rFonts w:ascii="Roboto" w:hAnsi="Roboto"/>
+          <w:color w:val="12263F"/>
+          <w:shd w:val="clear" w:color="auto" w:fill="FFFFFF"/>
+        </w:rPr>
+      </w:pPr>
+      <w:commentRangeStart w:id="1947004302"/>
       <w:r>
         <w:rPr>
           <w:rStyle w:val="Textoennegrita"/>
@@ -3128,6 +3250,13 @@
           <w:shd w:val="clear" w:color="auto" w:fill="FFFFFF"/>
         </w:rPr>
         <w:t> este punto muestra el número de “Me gusta” de la página tanto orgánicos, pagos y “Ya no me gusta”. A través de una gráfica lineal se muestran los picos de estas variables y el detalle de cada uno de ellos en los que se puede verificar el origen de los “Me gusta” y el porcentaje de cada uno de ellos.</w:t>
+      </w:r>
+      <w:commentRangeEnd w:id="1947004302"/>
+      <w:r>
+        <w:rPr>
+          <w:rStyle w:val="CommentReference"/>
+        </w:rPr>
+        <w:commentReference w:id="1947004302"/>
       </w:r>
     </w:p>
     <w:p>
@@ -3497,7 +3626,7 @@
           <w:ilvl w:val="0"/>
           <w:numId w:val="13"/>
         </w:numPr>
-        <w:spacing w:before="0" w:beforeAutospacing="0" w:after="0" w:afterAutospacing="0"/>
+        <w:spacing w:before="0" w:beforeAutospacing="off" w:after="0" w:afterAutospacing="off"/>
         <w:textAlignment w:val="baseline"/>
         <w:rPr>
           <w:rFonts w:ascii="Roboto" w:hAnsi="Roboto"/>
@@ -3507,18 +3636,142 @@
       <w:r>
         <w:rPr>
           <w:rStyle w:val="Textoennegrita"/>
-          <w:rFonts w:ascii="Roboto" w:hAnsi="Roboto" w:eastAsiaTheme="majorEastAsia"/>
+          <w:rFonts w:ascii="Roboto" w:hAnsi="Roboto" w:eastAsia="游ゴシック Light" w:eastAsiaTheme="majorEastAsia"/>
           <w:color w:val="12263F"/>
           <w:bdr w:val="none" w:color="auto" w:sz="0" w:space="0" w:frame="1"/>
         </w:rPr>
-        <w:t>Por edad y sexo:</w:t>
-      </w:r>
-      <w:r>
-        <w:rPr>
-          <w:rFonts w:ascii="Roboto" w:hAnsi="Roboto"/>
-          <w:color w:val="12263F"/>
-        </w:rPr>
-        <w:t> personas que iniciaron sesión que vieron el perfil de la página diferenciados por edad y sexo.</w:t>
+        <w:t xml:space="preserve">Por </w:t>
+      </w:r>
+      <w:r>
+        <w:rPr>
+          <w:rStyle w:val="Textoennegrita"/>
+          <w:rFonts w:ascii="Roboto" w:hAnsi="Roboto" w:eastAsia="游ゴシック Light" w:eastAsiaTheme="majorEastAsia"/>
+          <w:color w:val="12263F"/>
+          <w:bdr w:val="none" w:color="auto" w:sz="0" w:space="0" w:frame="1"/>
+        </w:rPr>
+        <w:t>edad</w:t>
+      </w:r>
+      <w:r>
+        <w:rPr>
+          <w:rStyle w:val="Textoennegrita"/>
+          <w:rFonts w:ascii="Roboto" w:hAnsi="Roboto" w:eastAsia="游ゴシック Light" w:eastAsiaTheme="majorEastAsia"/>
+          <w:color w:val="12263F"/>
+          <w:bdr w:val="none" w:color="auto" w:sz="0" w:space="0" w:frame="1"/>
+        </w:rPr>
+        <w:t xml:space="preserve"> y sexo:</w:t>
+      </w:r>
+      <w:r>
+        <w:rPr>
+          <w:rFonts w:ascii="Roboto" w:hAnsi="Roboto"/>
+          <w:color w:val="12263F"/>
+        </w:rPr>
+        <w:t> personas que iniciaron sesión que vieron el perfil de la página</w:t>
+      </w:r>
+      <w:r>
+        <w:rPr>
+          <w:rFonts w:ascii="Roboto" w:hAnsi="Roboto"/>
+          <w:color w:val="12263F"/>
+        </w:rPr>
+        <w:t>,</w:t>
+      </w:r>
+      <w:r>
+        <w:rPr>
+          <w:rFonts w:ascii="Roboto" w:hAnsi="Roboto"/>
+          <w:color w:val="12263F"/>
+        </w:rPr>
+        <w:t xml:space="preserve"> diferenciados por </w:t>
+      </w:r>
+      <w:r>
+        <w:rPr>
+          <w:rFonts w:ascii="Roboto" w:hAnsi="Roboto"/>
+          <w:color w:val="12263F"/>
+        </w:rPr>
+        <w:t>edad</w:t>
+      </w:r>
+      <w:r>
+        <w:rPr>
+          <w:rFonts w:ascii="Roboto" w:hAnsi="Roboto"/>
+          <w:color w:val="12263F"/>
+        </w:rPr>
+        <w:t xml:space="preserve"> y sexo.</w:t>
+      </w:r>
+    </w:p>
+    <w:p>
+      <w:pPr>
+        <w:pStyle w:val="NormalWeb"/>
+        <w:numPr>
+          <w:ilvl w:val="0"/>
+          <w:numId w:val="13"/>
+        </w:numPr>
+        <w:spacing w:before="0" w:beforeAutospacing="off" w:after="0" w:afterAutospacing="off"/>
+        <w:textAlignment w:val="baseline"/>
+        <w:rPr>
+          <w:rFonts w:ascii="Roboto" w:hAnsi="Roboto"/>
+          <w:color w:val="12263F"/>
+        </w:rPr>
+      </w:pPr>
+      <w:r>
+        <w:rPr>
+          <w:rStyle w:val="Textoennegrita"/>
+          <w:rFonts w:ascii="Roboto" w:hAnsi="Roboto" w:eastAsia="游ゴシック Light" w:eastAsiaTheme="majorEastAsia"/>
+          <w:color w:val="12263F"/>
+          <w:bdr w:val="none" w:color="auto" w:sz="0" w:space="0" w:frame="1"/>
+        </w:rPr>
+        <w:t>Por país:</w:t>
+      </w:r>
+      <w:r>
+        <w:rPr>
+          <w:rFonts w:ascii="Roboto" w:hAnsi="Roboto"/>
+          <w:color w:val="12263F"/>
+        </w:rPr>
+        <w:t xml:space="preserve"> personas que iniciaron sesión que vieron el perfil de la </w:t>
+      </w:r>
+      <w:r>
+        <w:rPr>
+          <w:rFonts w:ascii="Roboto" w:hAnsi="Roboto"/>
+          <w:color w:val="12263F"/>
+          <w:highlight w:val="yellow"/>
+        </w:rPr>
+        <w:t>página</w:t>
+      </w:r>
+      <w:r>
+        <w:rPr>
+          <w:rFonts w:ascii="Roboto" w:hAnsi="Roboto"/>
+          <w:color w:val="12263F"/>
+          <w:highlight w:val="yellow"/>
+        </w:rPr>
+        <w:t>,</w:t>
+      </w:r>
+      <w:r>
+        <w:rPr>
+          <w:rFonts w:ascii="Roboto" w:hAnsi="Roboto"/>
+          <w:color w:val="12263F"/>
+          <w:highlight w:val="yellow"/>
+        </w:rPr>
+        <w:t xml:space="preserve"> discriminad</w:t>
+      </w:r>
+      <w:r>
+        <w:rPr>
+          <w:rFonts w:ascii="Roboto" w:hAnsi="Roboto"/>
+          <w:color w:val="12263F"/>
+          <w:highlight w:val="yellow"/>
+        </w:rPr>
+        <w:t>a</w:t>
+      </w:r>
+      <w:r>
+        <w:rPr>
+          <w:rFonts w:ascii="Roboto" w:hAnsi="Roboto"/>
+          <w:color w:val="12263F"/>
+          <w:highlight w:val="yellow"/>
+        </w:rPr>
+        <w:t>s</w:t>
+      </w:r>
+      <w:r>
+        <w:rPr>
+          <w:rFonts w:ascii="Roboto" w:hAnsi="Roboto"/>
+          <w:color w:val="12263F"/>
+        </w:rPr>
+        <w:t xml:space="preserve"> por país de origen.</w:t>
       </w:r>
     </w:p>
     <w:p>
@@ -3542,14 +3795,14 @@
           <w:color w:val="12263F"/>
           <w:bdr w:val="none" w:color="auto" w:sz="0" w:space="0" w:frame="1"/>
         </w:rPr>
-        <w:t>Por país:</w:t>
-      </w:r>
-      <w:r>
-        <w:rPr>
-          <w:rFonts w:ascii="Roboto" w:hAnsi="Roboto"/>
-          <w:color w:val="12263F"/>
-        </w:rPr>
-        <w:t> personas que iniciaron sesión que vieron el perfil de la página discriminados por país de origen.</w:t>
+        <w:t>Por ciudad:</w:t>
+      </w:r>
+      <w:r>
+        <w:rPr>
+          <w:rFonts w:ascii="Roboto" w:hAnsi="Roboto"/>
+          <w:color w:val="12263F"/>
+        </w:rPr>
+        <w:t> personas que iniciaron sesión y que vieron el perfil de la página mostrando la ciudad de origen.</w:t>
       </w:r>
     </w:p>
     <w:p>
@@ -3573,37 +3826,6 @@
           <w:color w:val="12263F"/>
           <w:bdr w:val="none" w:color="auto" w:sz="0" w:space="0" w:frame="1"/>
         </w:rPr>
-        <w:t>Por ciudad:</w:t>
-      </w:r>
-      <w:r>
-        <w:rPr>
-          <w:rFonts w:ascii="Roboto" w:hAnsi="Roboto"/>
-          <w:color w:val="12263F"/>
-        </w:rPr>
-        <w:t> personas que iniciaron sesión y que vieron el perfil de la página mostrando la ciudad de origen.</w:t>
-      </w:r>
-    </w:p>
-    <w:p>
-      <w:pPr>
-        <w:pStyle w:val="NormalWeb"/>
-        <w:numPr>
-          <w:ilvl w:val="0"/>
-          <w:numId w:val="13"/>
-        </w:numPr>
-        <w:spacing w:before="0" w:beforeAutospacing="0" w:after="0" w:afterAutospacing="0"/>
-        <w:textAlignment w:val="baseline"/>
-        <w:rPr>
-          <w:rFonts w:ascii="Roboto" w:hAnsi="Roboto"/>
-          <w:color w:val="12263F"/>
-        </w:rPr>
-      </w:pPr>
-      <w:r>
-        <w:rPr>
-          <w:rStyle w:val="Textoennegrita"/>
-          <w:rFonts w:ascii="Roboto" w:hAnsi="Roboto" w:eastAsiaTheme="majorEastAsia"/>
-          <w:color w:val="12263F"/>
-          <w:bdr w:val="none" w:color="auto" w:sz="0" w:space="0" w:frame="1"/>
-        </w:rPr>
         <w:t>Por dispositivo:</w:t>
       </w:r>
       <w:r>
@@ -3720,51 +3942,41 @@
     <w:p>
       <w:commentRangeStart w:id="12"/>
       <w:r>
-        <w:rPr>
-          <w:noProof/>
-        </w:rPr>
         <w:drawing>
-          <wp:inline distT="0" distB="0" distL="0" distR="0" wp14:anchorId="22EC6186" wp14:editId="4FA69906">
-            <wp:extent cx="3585863" cy="6612467"/>
+          <wp:inline wp14:editId="0DE167F9" wp14:anchorId="22EC6186">
+            <wp:extent cx="3585863" cy="6612466"/>
             <wp:effectExtent l="0" t="0" r="0" b="0"/>
-            <wp:docPr id="1735833851" name="Imagen 15" descr=" "/>
+            <wp:docPr id="1735833851" name="Imagen 15" descr=" " title=""/>
             <wp:cNvGraphicFramePr>
-              <a:graphicFrameLocks xmlns:a="http://schemas.openxmlformats.org/drawingml/2006/main" noChangeAspect="1"/>
+              <a:graphicFrameLocks noChangeAspect="1"/>
             </wp:cNvGraphicFramePr>
-            <a:graphic xmlns:a="http://schemas.openxmlformats.org/drawingml/2006/main">
+            <a:graphic>
               <a:graphicData uri="http://schemas.openxmlformats.org/drawingml/2006/picture">
-                <pic:pic xmlns:pic="http://schemas.openxmlformats.org/drawingml/2006/picture">
+                <pic:pic>
                   <pic:nvPicPr>
-                    <pic:cNvPr id="0" name="Picture 11" descr=" "/>
-                    <pic:cNvPicPr>
-                      <a:picLocks noChangeAspect="1" noChangeArrowheads="1"/>
-                    </pic:cNvPicPr>
+                    <pic:cNvPr id="0" name="Imagen 15"/>
+                    <pic:cNvPicPr/>
                   </pic:nvPicPr>
                   <pic:blipFill>
-                    <a:blip r:embed="rId25" cstate="print">
-                      <a:extLst>
+                    <a:blip r:embed="R8a1034e9d5864312">
+                      <a:extLst xmlns:a="http://schemas.openxmlformats.org/drawingml/2006/main">
                         <a:ext uri="{28A0092B-C50C-407E-A947-70E740481C1C}">
                           <a14:useLocalDpi xmlns:a14="http://schemas.microsoft.com/office/drawing/2010/main" val="0"/>
                         </a:ext>
                       </a:extLst>
                     </a:blip>
-                    <a:srcRect/>
                     <a:stretch>
                       <a:fillRect/>
                     </a:stretch>
                   </pic:blipFill>
-                  <pic:spPr bwMode="auto">
-                    <a:xfrm>
+                  <pic:spPr>
+                    <a:xfrm rot="0" flipH="0" flipV="0">
                       <a:off x="0" y="0"/>
-                      <a:ext cx="3590909" cy="6621771"/>
+                      <a:ext cx="3585863" cy="6612466"/>
                     </a:xfrm>
                     <a:prstGeom prst="rect">
                       <a:avLst/>
                     </a:prstGeom>
-                    <a:noFill/>
-                    <a:ln>
-                      <a:noFill/>
-                    </a:ln>
                   </pic:spPr>
                 </pic:pic>
               </a:graphicData>
@@ -3775,7 +3987,7 @@
       <w:commentRangeEnd w:id="12"/>
       <w:r>
         <w:rPr>
-          <w:rStyle w:val="Refdecomentario"/>
+          <w:rStyle w:val="CommentReference"/>
         </w:rPr>
         <w:commentReference w:id="12"/>
       </w:r>
@@ -3878,7 +4090,23 @@
           <w:color w:val="12263F"/>
           <w:shd w:val="clear" w:color="auto" w:fill="FFFFFF"/>
         </w:rPr>
-        <w:t> muestra a cuántas personas llegó la publicación y separa entre fans y no fans.</w:t>
+        <w:t> </w:t>
+      </w:r>
+      <w:r>
+        <w:rPr>
+          <w:rFonts w:ascii="Roboto" w:hAnsi="Roboto"/>
+          <w:color w:val="12263F"/>
+          <w:shd w:val="clear" w:color="auto" w:fill="FFFFFF"/>
+        </w:rPr>
+        <w:t>indica</w:t>
+      </w:r>
+      <w:r>
+        <w:rPr>
+          <w:rFonts w:ascii="Roboto" w:hAnsi="Roboto"/>
+          <w:color w:val="12263F"/>
+          <w:shd w:val="clear" w:color="auto" w:fill="FFFFFF"/>
+        </w:rPr>
+        <w:t xml:space="preserve"> a cuántas personas llegó la publicación y separa entre fans y no fans.</w:t>
       </w:r>
     </w:p>
     <w:p>
@@ -4666,7 +4894,7 @@
     </w:p>
     <w:p>
       <w:pPr>
-        <w:spacing w:before="100" w:beforeAutospacing="1" w:after="100" w:afterAutospacing="1" w:line="240" w:lineRule="auto"/>
+        <w:spacing w:before="100" w:beforeAutospacing="on" w:after="100" w:afterAutospacing="on" w:line="240" w:lineRule="auto"/>
         <w:textAlignment w:val="baseline"/>
         <w:rPr>
           <w:rFonts w:ascii="Roboto" w:hAnsi="Roboto" w:eastAsia="Times New Roman" w:cs="Times New Roman"/>
@@ -4684,7 +4912,47 @@
           <w:szCs w:val="24"/>
           <w:lang w:val="es-CO" w:eastAsia="es-CO"/>
         </w:rPr>
-        <w:t>Con este tipo de filtros es posible hacer un análisis de los mensajes en función con el rendimiento, así se pueden identificar, por ejemplo, aquellos anuncios que son preferidos por los usuarios y desarrollar más contenidos similares que atraigan nuevos usuarios o aumenten el flujo de lectores.</w:t>
+        <w:t xml:space="preserve">Con este tipo de </w:t>
+      </w:r>
+      <w:r>
+        <w:rPr>
+          <w:rFonts w:ascii="Roboto" w:hAnsi="Roboto" w:eastAsia="Times New Roman" w:cs="Times New Roman"/>
+          <w:color w:val="12263F"/>
+          <w:sz w:val="24"/>
+          <w:szCs w:val="24"/>
+          <w:lang w:val="es-CO" w:eastAsia="es-CO"/>
+        </w:rPr>
+        <w:t>filtro</w:t>
+      </w:r>
+      <w:r>
+        <w:rPr>
+          <w:rFonts w:ascii="Roboto" w:hAnsi="Roboto" w:eastAsia="Times New Roman" w:cs="Times New Roman"/>
+          <w:color w:val="12263F"/>
+          <w:sz w:val="24"/>
+          <w:szCs w:val="24"/>
+          <w:lang w:val="es-CO" w:eastAsia="es-CO"/>
+        </w:rPr>
+        <w:t>s</w:t>
+      </w:r>
+      <w:r>
+        <w:rPr>
+          <w:rFonts w:ascii="Roboto" w:hAnsi="Roboto" w:eastAsia="Times New Roman" w:cs="Times New Roman"/>
+          <w:color w:val="12263F"/>
+          <w:sz w:val="24"/>
+          <w:szCs w:val="24"/>
+          <w:lang w:val="es-CO" w:eastAsia="es-CO"/>
+        </w:rPr>
+        <w:t>,</w:t>
+      </w:r>
+      <w:r>
+        <w:rPr>
+          <w:rFonts w:ascii="Roboto" w:hAnsi="Roboto" w:eastAsia="Times New Roman" w:cs="Times New Roman"/>
+          <w:color w:val="12263F"/>
+          <w:sz w:val="24"/>
+          <w:szCs w:val="24"/>
+          <w:lang w:val="es-CO" w:eastAsia="es-CO"/>
+        </w:rPr>
+        <w:t xml:space="preserve"> es posible hacer un análisis de los mensajes en función con el rendimiento, así se pueden identificar, por ejemplo, aquellos anuncios que son preferidos por los usuarios y desarrollar más contenidos similares que atraigan nuevos usuarios o aumenten el flujo de lectores.</w:t>
       </w:r>
     </w:p>
     <w:p>
@@ -5426,8 +5694,8 @@
       <w:r>
         <w:rPr>
           <w:rFonts w:ascii="Roboto" w:hAnsi="Roboto" w:eastAsia="Times New Roman" w:cs="Times New Roman"/>
-          <w:b/>
-          <w:bCs/>
+          <w:b w:val="1"/>
+          <w:bCs w:val="1"/>
           <w:color w:val="12263F"/>
           <w:sz w:val="27"/>
           <w:szCs w:val="27"/>
@@ -5438,8 +5706,8 @@
       <w:r>
         <w:rPr>
           <w:rFonts w:ascii="Roboto" w:hAnsi="Roboto" w:eastAsia="Times New Roman" w:cs="Times New Roman"/>
-          <w:b/>
-          <w:bCs/>
+          <w:b w:val="1"/>
+          <w:bCs w:val="1"/>
           <w:color w:val="12263F"/>
           <w:sz w:val="27"/>
           <w:szCs w:val="27"/>
@@ -5450,8 +5718,9 @@
     </w:p>
     <w:p>
       <w:pPr>
-        <w:shd w:val="clear" w:color="auto" w:fill="FFFFFF"/>
-        <w:spacing w:after="100" w:afterAutospacing="1" w:line="240" w:lineRule="auto"/>
+        <w:pStyle w:val="Normal"/>
+        <w:shd w:val="clear" w:color="auto" w:fill="FFFFFF" w:themeFill="background1"/>
+        <w:spacing w:after="100" w:afterAutospacing="on" w:line="240" w:lineRule="auto"/>
         <w:textAlignment w:val="baseline"/>
         <w:rPr>
           <w:rFonts w:ascii="Roboto" w:hAnsi="Roboto" w:eastAsia="Times New Roman" w:cs="Times New Roman"/>
@@ -5463,13 +5732,66 @@
       </w:pPr>
       <w:r>
         <w:rPr>
-          <w:rFonts w:ascii="Roboto" w:hAnsi="Roboto" w:eastAsia="Times New Roman" w:cs="Times New Roman"/>
-          <w:color w:val="12263F"/>
-          <w:sz w:val="24"/>
-          <w:szCs w:val="24"/>
-          <w:lang w:val="es-CO" w:eastAsia="es-CO"/>
-        </w:rPr>
-        <w:t>Para acceder a las estadísticas de las historias, es necesario ir a “Estadísticas” de la cuenta a analizar, luego a “Contenido”, en la parte inferior aparecen las historias, allí se debe hacer clic en “Ver todo” para acceder a la información detallada. Se puede seleccionar ver las historias de los últimos 14 o 7 días, así como las de las últimas 24 horas. Se debe seleccionar la historia a la que se desea ver las estadísticas.</w:t>
+          <w:rFonts w:ascii="Arial" w:hAnsi="Arial" w:eastAsia="Arial" w:cs="Arial"/>
+          <w:b w:val="0"/>
+          <w:bCs w:val="0"/>
+          <w:i w:val="0"/>
+          <w:iCs w:val="0"/>
+          <w:caps w:val="0"/>
+          <w:smallCaps w:val="0"/>
+          <w:noProof w:val="0"/>
+          <w:color w:val="000000" w:themeColor="text1" w:themeTint="FF" w:themeShade="FF"/>
+          <w:sz w:val="22"/>
+          <w:szCs w:val="22"/>
+          <w:highlight w:val="yellow"/>
+          <w:lang w:val="es-CO"/>
+        </w:rPr>
+        <w:t xml:space="preserve">Para acceder a las estadísticas de las historias, es necesario ir a “Estadísticas” de la cuenta a analizar, luego ir a “Contenido” y en la parte inferior, donde se visualizan las historias, se debe dar clic en “Ver todo” para acceder a la información </w:t>
+      </w:r>
+      <w:r>
+        <w:rPr>
+          <w:rFonts w:ascii="Arial" w:hAnsi="Arial" w:eastAsia="Arial" w:cs="Arial"/>
+          <w:b w:val="0"/>
+          <w:bCs w:val="0"/>
+          <w:i w:val="0"/>
+          <w:iCs w:val="0"/>
+          <w:caps w:val="0"/>
+          <w:smallCaps w:val="0"/>
+          <w:noProof w:val="0"/>
+          <w:color w:val="000000" w:themeColor="text1" w:themeTint="FF" w:themeShade="FF"/>
+          <w:sz w:val="22"/>
+          <w:szCs w:val="22"/>
+          <w:highlight w:val="yellow"/>
+          <w:lang w:val="es-CO"/>
+        </w:rPr>
+        <w:t>detallada</w:t>
+      </w:r>
+      <w:r>
+        <w:rPr>
+          <w:rFonts w:ascii="Arial" w:hAnsi="Arial" w:eastAsia="Arial" w:cs="Arial"/>
+          <w:b w:val="0"/>
+          <w:bCs w:val="0"/>
+          <w:i w:val="0"/>
+          <w:iCs w:val="0"/>
+          <w:caps w:val="0"/>
+          <w:smallCaps w:val="0"/>
+          <w:noProof w:val="0"/>
+          <w:color w:val="000000" w:themeColor="text1" w:themeTint="FF" w:themeShade="FF"/>
+          <w:sz w:val="22"/>
+          <w:szCs w:val="22"/>
+          <w:lang w:val="es-CO"/>
+        </w:rPr>
+        <w:t>.</w:t>
+      </w:r>
+      <w:r>
+        <w:rPr>
+          <w:rFonts w:ascii="Roboto" w:hAnsi="Roboto" w:eastAsia="Times New Roman" w:cs="Times New Roman"/>
+          <w:color w:val="12263F"/>
+          <w:sz w:val="24"/>
+          <w:szCs w:val="24"/>
+          <w:lang w:val="es-CO" w:eastAsia="es-CO"/>
+        </w:rPr>
+        <w:t xml:space="preserve"> Se puede seleccionar ver las historias de los últimos 14 o 7 días, así como las de las últimas 24 horas. Se debe seleccionar la historia a la que se desea ver las estadísticas.</w:t>
       </w:r>
     </w:p>
     <w:p>
@@ -6253,15 +6575,51 @@
           <w:bdr w:val="none" w:color="auto" w:sz="0" w:space="0" w:frame="1"/>
           <w:shd w:val="clear" w:color="auto" w:fill="FFFFFF"/>
         </w:rPr>
-        <w:t>Lugares principales ciudades o países:</w:t>
-      </w:r>
-      <w:r>
-        <w:rPr>
-          <w:rFonts w:ascii="Roboto" w:hAnsi="Roboto"/>
-          <w:color w:val="12263F"/>
+        <w:t>Lugares principales</w:t>
+      </w:r>
+      <w:r>
+        <w:rPr>
+          <w:rStyle w:val="Textoennegrita"/>
+          <w:rFonts w:ascii="Roboto" w:hAnsi="Roboto"/>
+          <w:color w:val="12263F"/>
+          <w:bdr w:val="none" w:color="auto" w:sz="0" w:space="0" w:frame="1"/>
           <w:shd w:val="clear" w:color="auto" w:fill="FFFFFF"/>
         </w:rPr>
-        <w:t> muestra el origen de las cuentas que siguen el perfil.</w:t>
+        <w:t>,</w:t>
+      </w:r>
+      <w:r>
+        <w:rPr>
+          <w:rStyle w:val="Textoennegrita"/>
+          <w:rFonts w:ascii="Roboto" w:hAnsi="Roboto"/>
+          <w:color w:val="12263F"/>
+          <w:bdr w:val="none" w:color="auto" w:sz="0" w:space="0" w:frame="1"/>
+          <w:shd w:val="clear" w:color="auto" w:fill="FFFFFF"/>
+        </w:rPr>
+        <w:t xml:space="preserve"> ciudades o países:</w:t>
+      </w:r>
+      <w:r>
+        <w:rPr>
+          <w:rFonts w:ascii="Roboto" w:hAnsi="Roboto"/>
+          <w:color w:val="12263F"/>
+          <w:shd w:val="clear" w:color="auto" w:fill="FFFFFF"/>
+        </w:rPr>
+        <w:t> </w:t>
+      </w:r>
+      <w:r>
+        <w:rPr>
+          <w:rFonts w:ascii="Roboto" w:hAnsi="Roboto"/>
+          <w:color w:val="12263F"/>
+          <w:shd w:val="clear" w:color="auto" w:fill="FFFFFF"/>
+        </w:rPr>
+        <w:t>indica</w:t>
+      </w:r>
+      <w:r>
+        <w:rPr>
+          <w:rFonts w:ascii="Roboto" w:hAnsi="Roboto"/>
+          <w:color w:val="12263F"/>
+          <w:shd w:val="clear" w:color="auto" w:fill="FFFFFF"/>
+        </w:rPr>
+        <w:t xml:space="preserve"> el origen de las cuentas que siguen el perfil.</w:t>
       </w:r>
     </w:p>
     <w:p>
@@ -7634,7 +7992,23 @@
           <w:color w:val="12263F"/>
           <w:shd w:val="clear" w:color="auto" w:fill="FFFFFF"/>
         </w:rPr>
-        <w:t>está ligada a las visitas desde móviles. Presenta una información variada en relación con los dispositivos desde los cuales se accede: marca, modelo y tipo de escritura (táctil, joystick o lápiz).</w:t>
+        <w:t>está ligad</w:t>
+      </w:r>
+      <w:r>
+        <w:rPr>
+          <w:rFonts w:ascii="Roboto" w:hAnsi="Roboto"/>
+          <w:color w:val="12263F"/>
+          <w:shd w:val="clear" w:color="auto" w:fill="FFFFFF"/>
+        </w:rPr>
+        <w:t>o</w:t>
+      </w:r>
+      <w:r>
+        <w:rPr>
+          <w:rFonts w:ascii="Roboto" w:hAnsi="Roboto"/>
+          <w:color w:val="12263F"/>
+          <w:shd w:val="clear" w:color="auto" w:fill="FFFFFF"/>
+        </w:rPr>
+        <w:t xml:space="preserve"> a las visitas desde móviles. Presenta una información variada en relación con los dispositivos desde los cuales se accede: marca, modelo y tipo de escritura (táctil, joystick o lápiz).</w:t>
       </w:r>
     </w:p>
     <w:p>
@@ -7928,15 +8302,41 @@
       <w:r>
         <w:rPr>
           <w:rFonts w:ascii="Roboto" w:hAnsi="Roboto" w:eastAsia="Times New Roman" w:cs="Times New Roman"/>
-          <w:b/>
-          <w:bCs/>
+          <w:b w:val="1"/>
+          <w:bCs w:val="1"/>
           <w:color w:val="12263F"/>
           <w:sz w:val="24"/>
           <w:szCs w:val="24"/>
           <w:bdr w:val="none" w:color="auto" w:sz="0" w:space="0" w:frame="1"/>
           <w:lang w:val="es-CO" w:eastAsia="es-CO"/>
         </w:rPr>
-        <w:t>Análisis de grupo:</w:t>
+        <w:t>Análisis de</w:t>
+      </w:r>
+      <w:r>
+        <w:rPr>
+          <w:rFonts w:ascii="Roboto" w:hAnsi="Roboto" w:eastAsia="Times New Roman" w:cs="Times New Roman"/>
+          <w:b w:val="1"/>
+          <w:bCs w:val="1"/>
+          <w:color w:val="12263F"/>
+          <w:sz w:val="24"/>
+          <w:szCs w:val="24"/>
+          <w:bdr w:val="none" w:color="auto" w:sz="0" w:space="0" w:frame="1"/>
+          <w:lang w:val="es-CO" w:eastAsia="es-CO"/>
+        </w:rPr>
+        <w:t>l</w:t>
+      </w:r>
+      <w:r>
+        <w:rPr>
+          <w:rFonts w:ascii="Roboto" w:hAnsi="Roboto" w:eastAsia="Times New Roman" w:cs="Times New Roman"/>
+          <w:b w:val="1"/>
+          <w:bCs w:val="1"/>
+          <w:color w:val="12263F"/>
+          <w:sz w:val="24"/>
+          <w:szCs w:val="24"/>
+          <w:bdr w:val="none" w:color="auto" w:sz="0" w:space="0" w:frame="1"/>
+          <w:lang w:val="es-CO" w:eastAsia="es-CO"/>
+        </w:rPr>
+        <w:t xml:space="preserve"> grupo:</w:t>
       </w:r>
       <w:r>
         <w:rPr>
@@ -8678,8 +9078,8 @@
       <w:r>
         <w:rPr>
           <w:rFonts w:ascii="Roboto" w:hAnsi="Roboto" w:eastAsia="Times New Roman" w:cs="Times New Roman"/>
-          <w:b/>
-          <w:bCs/>
+          <w:b w:val="1"/>
+          <w:bCs w:val="1"/>
           <w:color w:val="12263F"/>
           <w:sz w:val="24"/>
           <w:szCs w:val="24"/>
@@ -8696,7 +9096,47 @@
           <w:szCs w:val="24"/>
           <w:lang w:val="es-CO" w:eastAsia="es-CO"/>
         </w:rPr>
-        <w:t>es una dificultad en el análisis, pues en realidad se registra un navegador y no un usuario, así si alguien abre el sitio en tres navegadores diferentes está generando tres sesiones y no una.</w:t>
+        <w:t>es una dificultad en el análisis, en realidad se registra un navegador y no un usuario</w:t>
+      </w:r>
+      <w:r>
+        <w:rPr>
+          <w:rFonts w:ascii="Roboto" w:hAnsi="Roboto" w:eastAsia="Times New Roman" w:cs="Times New Roman"/>
+          <w:color w:val="12263F"/>
+          <w:sz w:val="24"/>
+          <w:szCs w:val="24"/>
+          <w:lang w:val="es-CO" w:eastAsia="es-CO"/>
+        </w:rPr>
+        <w:t>;</w:t>
+      </w:r>
+      <w:r>
+        <w:rPr>
+          <w:rFonts w:ascii="Roboto" w:hAnsi="Roboto" w:eastAsia="Times New Roman" w:cs="Times New Roman"/>
+          <w:color w:val="12263F"/>
+          <w:sz w:val="24"/>
+          <w:szCs w:val="24"/>
+          <w:lang w:val="es-CO" w:eastAsia="es-CO"/>
+        </w:rPr>
+        <w:t xml:space="preserve"> así</w:t>
+      </w:r>
+      <w:r>
+        <w:rPr>
+          <w:rFonts w:ascii="Roboto" w:hAnsi="Roboto" w:eastAsia="Times New Roman" w:cs="Times New Roman"/>
+          <w:color w:val="12263F"/>
+          <w:sz w:val="24"/>
+          <w:szCs w:val="24"/>
+          <w:lang w:val="es-CO" w:eastAsia="es-CO"/>
+        </w:rPr>
+        <w:t>,</w:t>
+      </w:r>
+      <w:r>
+        <w:rPr>
+          <w:rFonts w:ascii="Roboto" w:hAnsi="Roboto" w:eastAsia="Times New Roman" w:cs="Times New Roman"/>
+          <w:color w:val="12263F"/>
+          <w:sz w:val="24"/>
+          <w:szCs w:val="24"/>
+          <w:lang w:val="es-CO" w:eastAsia="es-CO"/>
+        </w:rPr>
+        <w:t xml:space="preserve"> si alguien abre el sitio en tres navegadores diferentes está generando tres sesiones y no una.</w:t>
       </w:r>
     </w:p>
     <w:p>
@@ -9077,6 +9517,7 @@
     </w:p>
     <w:p/>
     <w:commentRangeStart w:id="29"/>
+    <w:commentRangeStart w:id="753739615"/>
     <w:p>
       <w:r>
         <w:rPr>
@@ -9166,6 +9607,13 @@
         </w:rPr>
         <w:commentReference w:id="29"/>
       </w:r>
+      <w:commentRangeEnd w:id="753739615"/>
+      <w:r>
+        <w:rPr>
+          <w:rStyle w:val="CommentReference"/>
+        </w:rPr>
+        <w:commentReference w:id="753739615"/>
+      </w:r>
       <w:r>
         <w:rPr>
           <w:noProof/>
@@ -9347,8 +9795,8 @@
       <w:r>
         <w:rPr>
           <w:rFonts w:ascii="Roboto" w:hAnsi="Roboto" w:eastAsia="Times New Roman" w:cs="Times New Roman"/>
-          <w:b/>
-          <w:bCs/>
+          <w:b w:val="1"/>
+          <w:bCs w:val="1"/>
           <w:color w:val="12263F"/>
           <w:sz w:val="24"/>
           <w:szCs w:val="24"/>
@@ -9365,7 +9813,38 @@
           <w:szCs w:val="24"/>
           <w:lang w:val="es-CO" w:eastAsia="es-CO"/>
         </w:rPr>
-        <w:t> retorno sobre la inversión, mide el retorno que obtiene la empresa sobre la inversión generada. Se calcula restando a los ingresos el gasto y dividiendo por los ingresos obtenidos.</w:t>
+        <w:t> </w:t>
+      </w:r>
+      <w:r>
+        <w:rPr>
+          <w:rFonts w:ascii="Roboto" w:hAnsi="Roboto" w:eastAsia="Times New Roman" w:cs="Times New Roman"/>
+          <w:color w:val="12263F"/>
+          <w:sz w:val="24"/>
+          <w:szCs w:val="24"/>
+          <w:highlight w:val="yellow"/>
+          <w:lang w:val="es-CO" w:eastAsia="es-CO"/>
+        </w:rPr>
+        <w:t>es el</w:t>
+      </w:r>
+      <w:r>
+        <w:rPr>
+          <w:rFonts w:ascii="Roboto" w:hAnsi="Roboto" w:eastAsia="Times New Roman" w:cs="Times New Roman"/>
+          <w:color w:val="12263F"/>
+          <w:sz w:val="24"/>
+          <w:szCs w:val="24"/>
+          <w:lang w:val="es-CO" w:eastAsia="es-CO"/>
+        </w:rPr>
+        <w:t xml:space="preserve"> </w:t>
+      </w:r>
+      <w:r>
+        <w:rPr>
+          <w:rFonts w:ascii="Roboto" w:hAnsi="Roboto" w:eastAsia="Times New Roman" w:cs="Times New Roman"/>
+          <w:color w:val="12263F"/>
+          <w:sz w:val="24"/>
+          <w:szCs w:val="24"/>
+          <w:lang w:val="es-CO" w:eastAsia="es-CO"/>
+        </w:rPr>
+        <w:t>retorno sobre la inversión, mide el retorno que obtiene la empresa sobre la inversión generada. Se calcula restando a los ingresos el gasto y dividiendo por los ingresos obtenidos.</w:t>
       </w:r>
     </w:p>
     <w:p>
@@ -9892,15 +10371,41 @@
       <w:r>
         <w:rPr>
           <w:rFonts w:ascii="Roboto" w:hAnsi="Roboto" w:eastAsia="Times New Roman" w:cs="Times New Roman"/>
-          <w:b/>
-          <w:bCs/>
+          <w:b w:val="1"/>
+          <w:bCs w:val="1"/>
           <w:color w:val="12263F"/>
           <w:sz w:val="24"/>
           <w:szCs w:val="24"/>
           <w:bdr w:val="none" w:color="auto" w:sz="0" w:space="0" w:frame="1"/>
           <w:lang w:val="es-CO" w:eastAsia="es-CO"/>
         </w:rPr>
-        <w:t>Adwords:</w:t>
+        <w:t>AdW</w:t>
+      </w:r>
+      <w:r>
+        <w:rPr>
+          <w:rFonts w:ascii="Roboto" w:hAnsi="Roboto" w:eastAsia="Times New Roman" w:cs="Times New Roman"/>
+          <w:b w:val="1"/>
+          <w:bCs w:val="1"/>
+          <w:color w:val="12263F"/>
+          <w:sz w:val="24"/>
+          <w:szCs w:val="24"/>
+          <w:bdr w:val="none" w:color="auto" w:sz="0" w:space="0" w:frame="1"/>
+          <w:lang w:val="es-CO" w:eastAsia="es-CO"/>
+        </w:rPr>
+        <w:t>ords</w:t>
+      </w:r>
+      <w:r>
+        <w:rPr>
+          <w:rFonts w:ascii="Roboto" w:hAnsi="Roboto" w:eastAsia="Times New Roman" w:cs="Times New Roman"/>
+          <w:b w:val="1"/>
+          <w:bCs w:val="1"/>
+          <w:color w:val="12263F"/>
+          <w:sz w:val="24"/>
+          <w:szCs w:val="24"/>
+          <w:bdr w:val="none" w:color="auto" w:sz="0" w:space="0" w:frame="1"/>
+          <w:lang w:val="es-CO" w:eastAsia="es-CO"/>
+        </w:rPr>
+        <w:t>:</w:t>
       </w:r>
       <w:r>
         <w:rPr>
@@ -9927,7 +10432,17 @@
           <w:szCs w:val="24"/>
           <w:lang w:val="es-CO" w:eastAsia="es-CO"/>
         </w:rPr>
-        <w:t>con estos informes se puede analizar el rendimiento de las campañas, anuncios y palabras clave.</w:t>
+        <w:t>c</w:t>
+      </w:r>
+      <w:r>
+        <w:rPr>
+          <w:rFonts w:ascii="Roboto" w:hAnsi="Roboto" w:eastAsia="Times New Roman" w:cs="Times New Roman"/>
+          <w:color w:val="12263F"/>
+          <w:sz w:val="24"/>
+          <w:szCs w:val="24"/>
+          <w:lang w:val="es-CO" w:eastAsia="es-CO"/>
+        </w:rPr>
+        <w:t>on estos informes se puede analizar el rendimiento de las campañas, anuncios y palabras clave.</w:t>
       </w:r>
     </w:p>
     <w:p>
@@ -11887,7 +12402,42 @@
           <w:szCs w:val="24"/>
           <w:lang w:val="es-ES"/>
         </w:rPr>
-        <w:t>etiqueta formada por una palabra o un conjunto de palabras precedidas por el símbolo numeral (#) que transmite una idea, un nombre o un concepto que normalmente va asociado con un mensaje o texto.</w:t>
+        <w:t xml:space="preserve">etiqueta formada por una palabra o un conjunto de palabras precedidas por el símbolo numeral (#) que </w:t>
+      </w:r>
+      <w:r>
+        <w:rPr>
+          <w:rFonts w:ascii="Roboto" w:hAnsi="Roboto" w:eastAsia="Roboto" w:cs="Roboto"/>
+          <w:b w:val="0"/>
+          <w:bCs w:val="0"/>
+          <w:i w:val="0"/>
+          <w:iCs w:val="0"/>
+          <w:caps w:val="0"/>
+          <w:smallCaps w:val="0"/>
+          <w:noProof w:val="0"/>
+          <w:color w:val="12263F"/>
+          <w:sz w:val="24"/>
+          <w:szCs w:val="24"/>
+          <w:highlight w:val="yellow"/>
+          <w:lang w:val="es-ES"/>
+        </w:rPr>
+        <w:t>transmit</w:t>
+      </w:r>
+      <w:r>
+        <w:rPr>
+          <w:rFonts w:ascii="Roboto" w:hAnsi="Roboto" w:eastAsia="Roboto" w:cs="Roboto"/>
+          <w:b w:val="0"/>
+          <w:bCs w:val="0"/>
+          <w:i w:val="0"/>
+          <w:iCs w:val="0"/>
+          <w:caps w:val="0"/>
+          <w:smallCaps w:val="0"/>
+          <w:noProof w:val="0"/>
+          <w:color w:val="12263F"/>
+          <w:sz w:val="24"/>
+          <w:szCs w:val="24"/>
+          <w:lang w:val="es-ES"/>
+        </w:rPr>
+        <w:t>e una idea, un nombre o un concepto que normalmente va asociado con un mensaje o texto.</w:t>
       </w:r>
     </w:p>
     <w:p>
@@ -11951,7 +12501,154 @@
           <w:szCs w:val="24"/>
           <w:lang w:val="es-ES"/>
         </w:rPr>
-        <w:t>estrategias de marketing enfocadas en ofrecer contenidos útiles y de ayuda a los usuarios principalmente a través del blog y del social media marketing.</w:t>
+        <w:t>estrategias de m</w:t>
+      </w:r>
+      <w:r>
+        <w:rPr>
+          <w:rFonts w:ascii="Roboto" w:hAnsi="Roboto" w:eastAsia="Roboto" w:cs="Roboto"/>
+          <w:b w:val="0"/>
+          <w:bCs w:val="0"/>
+          <w:i w:val="0"/>
+          <w:iCs w:val="0"/>
+          <w:caps w:val="0"/>
+          <w:smallCaps w:val="0"/>
+          <w:noProof w:val="0"/>
+          <w:color w:val="12263F"/>
+          <w:sz w:val="24"/>
+          <w:szCs w:val="24"/>
+          <w:highlight w:val="yellow"/>
+          <w:lang w:val="es-ES"/>
+        </w:rPr>
+        <w:t>arketing</w:t>
+      </w:r>
+      <w:r>
+        <w:rPr>
+          <w:rFonts w:ascii="Roboto" w:hAnsi="Roboto" w:eastAsia="Roboto" w:cs="Roboto"/>
+          <w:b w:val="0"/>
+          <w:bCs w:val="0"/>
+          <w:i w:val="0"/>
+          <w:iCs w:val="0"/>
+          <w:caps w:val="0"/>
+          <w:smallCaps w:val="0"/>
+          <w:noProof w:val="0"/>
+          <w:color w:val="12263F"/>
+          <w:sz w:val="24"/>
+          <w:szCs w:val="24"/>
+          <w:lang w:val="es-ES"/>
+        </w:rPr>
+        <w:t xml:space="preserve"> enfocadas en ofrecer contenidos útiles y de ayuda a los usuarios</w:t>
+      </w:r>
+      <w:r>
+        <w:rPr>
+          <w:rFonts w:ascii="Roboto" w:hAnsi="Roboto" w:eastAsia="Roboto" w:cs="Roboto"/>
+          <w:b w:val="0"/>
+          <w:bCs w:val="0"/>
+          <w:i w:val="0"/>
+          <w:iCs w:val="0"/>
+          <w:caps w:val="0"/>
+          <w:smallCaps w:val="0"/>
+          <w:noProof w:val="0"/>
+          <w:color w:val="12263F"/>
+          <w:sz w:val="24"/>
+          <w:szCs w:val="24"/>
+          <w:lang w:val="es-ES"/>
+        </w:rPr>
+        <w:t>,</w:t>
+      </w:r>
+      <w:r>
+        <w:rPr>
+          <w:rFonts w:ascii="Roboto" w:hAnsi="Roboto" w:eastAsia="Roboto" w:cs="Roboto"/>
+          <w:b w:val="0"/>
+          <w:bCs w:val="0"/>
+          <w:i w:val="0"/>
+          <w:iCs w:val="0"/>
+          <w:caps w:val="0"/>
+          <w:smallCaps w:val="0"/>
+          <w:noProof w:val="0"/>
+          <w:color w:val="12263F"/>
+          <w:sz w:val="24"/>
+          <w:szCs w:val="24"/>
+          <w:lang w:val="es-ES"/>
+        </w:rPr>
+        <w:t xml:space="preserve"> principalmente a través del </w:t>
+      </w:r>
+      <w:r>
+        <w:rPr>
+          <w:rFonts w:ascii="Roboto" w:hAnsi="Roboto" w:eastAsia="Roboto" w:cs="Roboto"/>
+          <w:b w:val="0"/>
+          <w:bCs w:val="0"/>
+          <w:i w:val="0"/>
+          <w:iCs w:val="0"/>
+          <w:caps w:val="0"/>
+          <w:smallCaps w:val="0"/>
+          <w:noProof w:val="0"/>
+          <w:color w:val="12263F"/>
+          <w:sz w:val="24"/>
+          <w:szCs w:val="24"/>
+          <w:highlight w:val="yellow"/>
+          <w:lang w:val="es-ES"/>
+        </w:rPr>
+        <w:t>blog</w:t>
+      </w:r>
+      <w:r>
+        <w:rPr>
+          <w:rFonts w:ascii="Roboto" w:hAnsi="Roboto" w:eastAsia="Roboto" w:cs="Roboto"/>
+          <w:b w:val="0"/>
+          <w:bCs w:val="0"/>
+          <w:i w:val="0"/>
+          <w:iCs w:val="0"/>
+          <w:caps w:val="0"/>
+          <w:smallCaps w:val="0"/>
+          <w:noProof w:val="0"/>
+          <w:color w:val="12263F"/>
+          <w:sz w:val="24"/>
+          <w:szCs w:val="24"/>
+          <w:lang w:val="es-ES"/>
+        </w:rPr>
+        <w:t xml:space="preserve"> y del </w:t>
+      </w:r>
+      <w:commentRangeStart w:id="2062786013"/>
+      <w:r>
+        <w:rPr>
+          <w:rFonts w:ascii="Roboto" w:hAnsi="Roboto" w:eastAsia="Roboto" w:cs="Roboto"/>
+          <w:b w:val="0"/>
+          <w:bCs w:val="0"/>
+          <w:i w:val="0"/>
+          <w:iCs w:val="0"/>
+          <w:caps w:val="0"/>
+          <w:smallCaps w:val="0"/>
+          <w:noProof w:val="0"/>
+          <w:color w:val="12263F"/>
+          <w:sz w:val="24"/>
+          <w:szCs w:val="24"/>
+          <w:highlight w:val="yellow"/>
+          <w:lang w:val="es-ES"/>
+        </w:rPr>
+        <w:t>social media marketing</w:t>
+      </w:r>
+      <w:commentRangeEnd w:id="2062786013"/>
+      <w:r>
+        <w:rPr>
+          <w:rStyle w:val="CommentReference"/>
+        </w:rPr>
+        <w:commentReference w:id="2062786013"/>
+      </w:r>
+      <w:r>
+        <w:rPr>
+          <w:rFonts w:ascii="Roboto" w:hAnsi="Roboto" w:eastAsia="Roboto" w:cs="Roboto"/>
+          <w:b w:val="0"/>
+          <w:bCs w:val="0"/>
+          <w:i w:val="0"/>
+          <w:iCs w:val="0"/>
+          <w:caps w:val="0"/>
+          <w:smallCaps w:val="0"/>
+          <w:noProof w:val="0"/>
+          <w:color w:val="12263F"/>
+          <w:sz w:val="24"/>
+          <w:szCs w:val="24"/>
+          <w:lang w:val="es-ES"/>
+        </w:rPr>
+        <w:t>.</w:t>
       </w:r>
     </w:p>
     <w:p>
@@ -13779,51 +14476,43 @@
       </w:r>
     </w:p>
   </w:comment>
-  <w:comment w:initials="C" w:author="Carolina" w:date="2024-06-05T19:54:00Z" w:id="12">
-    <w:p>
-      <w:pPr>
-        <w:pStyle w:val="Textocomentario"/>
-      </w:pPr>
-      <w:r>
-        <w:rPr>
-          <w:rStyle w:val="Refdecomentario"/>
+  <w:comment xmlns:w="http://schemas.openxmlformats.org/wordprocessingml/2006/main" w:initials="C" w:author="Carolina" w:date="06/05/2024 12:54:00" w:id="12">
+    <w:p xmlns:w14="http://schemas.microsoft.com/office/word/2010/wordml">
+      <w:pPr>
+        <w:pStyle w:val="CommentText"/>
+      </w:pPr>
+      <w:r>
+        <w:rPr>
+          <w:rStyle w:val="CommentReference"/>
         </w:rPr>
         <w:annotationRef/>
       </w:r>
       <w:r>
         <w:rPr>
-          <w:color w:val="FF0000"/>
-          <w:lang w:val="es-CO"/>
+          <w:color w:val="ff0000"/>
         </w:rPr>
         <w:t xml:space="preserve">Enumerar y nombrar figura: </w:t>
       </w:r>
       <w:r>
-        <w:rPr>
-          <w:lang w:val="es-CO"/>
-        </w:rPr>
-        <w:t>Figura 6. Estadísticas de publicaciones</w:t>
-      </w:r>
-    </w:p>
-    <w:p>
-      <w:pPr>
-        <w:pStyle w:val="Textocomentario"/>
-      </w:pPr>
-    </w:p>
-    <w:p>
-      <w:pPr>
-        <w:pStyle w:val="Textocomentario"/>
-      </w:pPr>
-      <w:r>
-        <w:rPr>
-          <w:color w:val="FF0000"/>
-          <w:lang w:val="es-CO"/>
+        <w:t>Figura 6. Tipos de publicaciones</w:t>
+      </w:r>
+    </w:p>
+    <w:p xmlns:w14="http://schemas.microsoft.com/office/word/2010/wordml">
+      <w:pPr>
+        <w:pStyle w:val="CommentText"/>
+      </w:pPr>
+    </w:p>
+    <w:p xmlns:w14="http://schemas.microsoft.com/office/word/2010/wordml">
+      <w:pPr>
+        <w:pStyle w:val="CommentText"/>
+      </w:pPr>
+      <w:r>
+        <w:rPr>
+          <w:color w:val="ff0000"/>
         </w:rPr>
         <w:t>Texto alternativo:</w:t>
       </w:r>
       <w:r>
-        <w:rPr>
-          <w:lang w:val="es-CO"/>
-        </w:rPr>
         <w:t xml:space="preserve"> Imagen de una captura de pantalla donde se presenta una grafica acerca de horas en que se ven la publicaciones, y una tabla con características del rendimiento de cada publicación</w:t>
       </w:r>
     </w:p>
@@ -14668,6 +15357,105 @@
       </w:r>
       <w:r>
         <w:t>se encuentran</w:t>
+      </w:r>
+    </w:p>
+  </w:comment>
+  <w:comment xmlns:w="http://schemas.openxmlformats.org/wordprocessingml/2006/main" w:initials="CS" w:author="Carolina Jiménez Suescún" w:date="2024-11-13T11:42:59" w:id="309689960">
+    <w:p xmlns:w14="http://schemas.microsoft.com/office/word/2010/wordml" xmlns:w="http://schemas.openxmlformats.org/wordprocessingml/2006/main">
+      <w:pPr>
+        <w:pStyle w:val="CommentText"/>
+      </w:pPr>
+      <w:r>
+        <w:rPr>
+          <w:rStyle w:val="CommentReference"/>
+        </w:rPr>
+        <w:annotationRef/>
+      </w:r>
+      <w:r>
+        <w:rPr>
+          <w:color w:val="a02b93"/>
+        </w:rPr>
+        <w:t>colocar:  Fuente Facebook</w:t>
+      </w:r>
+    </w:p>
+  </w:comment>
+  <w:comment xmlns:w="http://schemas.openxmlformats.org/wordprocessingml/2006/main" w:initials="CS" w:author="Carolina Jiménez Suescún" w:date="2024-11-13T11:50:32" w:id="488338564">
+    <w:p xmlns:w14="http://schemas.microsoft.com/office/word/2010/wordml" xmlns:w="http://schemas.openxmlformats.org/wordprocessingml/2006/main">
+      <w:pPr>
+        <w:pStyle w:val="CommentText"/>
+      </w:pPr>
+      <w:r>
+        <w:rPr>
+          <w:rStyle w:val="CommentReference"/>
+        </w:rPr>
+        <w:annotationRef/>
+      </w:r>
+      <w:r>
+        <w:t>colocar fuente Facebook</w:t>
+      </w:r>
+    </w:p>
+  </w:comment>
+  <w:comment xmlns:w="http://schemas.openxmlformats.org/wordprocessingml/2006/main" w:initials="CS" w:author="Carolina Jiménez Suescún" w:date="2024-11-13T12:00:34" w:id="1947004302">
+    <w:p xmlns:w14="http://schemas.microsoft.com/office/word/2010/wordml" xmlns:w="http://schemas.openxmlformats.org/wordprocessingml/2006/main">
+      <w:pPr>
+        <w:pStyle w:val="CommentText"/>
+      </w:pPr>
+      <w:r>
+        <w:rPr>
+          <w:rStyle w:val="CommentReference"/>
+        </w:rPr>
+        <w:annotationRef/>
+      </w:r>
+      <w:r>
+        <w:rPr>
+          <w:color w:val="a02b93"/>
+        </w:rPr>
+        <w:t xml:space="preserve">cambiar texto por: </w:t>
+      </w:r>
+      <w:r>
+        <w:rPr>
+          <w:b w:val="1"/>
+          <w:bCs w:val="1"/>
+        </w:rPr>
+        <w:t>Dónde se produjeron los “Me gusta</w:t>
+      </w:r>
+      <w:r>
+        <w:t>”: este indicador presenta el número de veces que las personas hicieron clic en el “Me gusta” de la página e indica el lugar donde se produjo: sección de noticias, en la propia página, a través de una búsqueda, por sugerencias o de personas que restauraron una cuenta inactiva.</w:t>
+      </w:r>
+    </w:p>
+  </w:comment>
+  <w:comment xmlns:w="http://schemas.openxmlformats.org/wordprocessingml/2006/main" w:initials="CS" w:author="Carolina Jiménez Suescún" w:date="2024-11-13T13:51:15" w:id="753739615">
+    <w:p xmlns:w14="http://schemas.microsoft.com/office/word/2010/wordml" xmlns:w="http://schemas.openxmlformats.org/wordprocessingml/2006/main">
+      <w:pPr>
+        <w:pStyle w:val="CommentText"/>
+      </w:pPr>
+      <w:r>
+        <w:rPr>
+          <w:rStyle w:val="CommentReference"/>
+        </w:rPr>
+        <w:annotationRef/>
+      </w:r>
+      <w:r>
+        <w:t>ajustar escritura de click</w:t>
+      </w:r>
+    </w:p>
+  </w:comment>
+  <w:comment xmlns:w="http://schemas.openxmlformats.org/wordprocessingml/2006/main" w:initials="CS" w:author="Carolina Jiménez Suescún" w:date="2024-11-13T13:56:43" w:id="2062786013">
+    <w:p xmlns:w14="http://schemas.microsoft.com/office/word/2010/wordml" xmlns:w="http://schemas.openxmlformats.org/wordprocessingml/2006/main">
+      <w:pPr>
+        <w:pStyle w:val="CommentText"/>
+      </w:pPr>
+      <w:r>
+        <w:rPr>
+          <w:rStyle w:val="CommentReference"/>
+        </w:rPr>
+        <w:annotationRef/>
+      </w:r>
+      <w:r>
+        <w:rPr>
+          <w:color w:val="a02b93"/>
+        </w:rPr>
+        <w:t>escribir en cursiva</w:t>
       </w:r>
     </w:p>
   </w:comment>
@@ -14715,6 +15503,11 @@
   <w15:commentEx w15:done="0" w15:paraId="5BE0D984"/>
   <w15:commentEx w15:done="0" w15:paraId="00A51F33"/>
   <w15:commentEx w15:done="0" w15:paraId="7DEBAA35"/>
+  <w15:commentEx w15:done="0" w15:paraId="44E03A76" w15:paraIdParent="095B9C48"/>
+  <w15:commentEx w15:done="0" w15:paraId="09D12C64" w15:paraIdParent="3576A1E3"/>
+  <w15:commentEx w15:done="0" w15:paraId="71507198"/>
+  <w15:commentEx w15:done="0" w15:paraId="6C0834C0" w15:paraIdParent="7459ADD9"/>
+  <w15:commentEx w15:done="0" w15:paraId="7003F8DB"/>
 </w15:commentsEx>
 </file>
 
@@ -14759,6 +15552,11 @@
   <w16cex:commentExtensible w16cex:durableId="0490CAB3" w16cex:dateUtc="2024-09-20T14:45:26.536Z"/>
   <w16cex:commentExtensible w16cex:durableId="0A1AD72B" w16cex:dateUtc="2024-09-20T14:46:02.162Z"/>
   <w16cex:commentExtensible w16cex:durableId="0E87C6FD" w16cex:dateUtc="2024-09-20T14:48:08.608Z"/>
+  <w16cex:commentExtensible w16cex:durableId="6C6B0ED9" w16cex:dateUtc="2024-11-13T16:42:59.231Z"/>
+  <w16cex:commentExtensible w16cex:durableId="25145350" w16cex:dateUtc="2024-11-13T16:50:32.409Z"/>
+  <w16cex:commentExtensible w16cex:durableId="49368C9C" w16cex:dateUtc="2024-11-13T17:00:34.828Z"/>
+  <w16cex:commentExtensible w16cex:durableId="2085F385" w16cex:dateUtc="2024-11-13T18:51:15.511Z"/>
+  <w16cex:commentExtensible w16cex:durableId="675C20DF" w16cex:dateUtc="2024-11-13T18:56:43.485Z"/>
 </w16cex:commentsExtensible>
 </file>
 
@@ -14803,6 +15601,11 @@
   <w16cid:commentId w16cid:paraId="5BE0D984" w16cid:durableId="0490CAB3"/>
   <w16cid:commentId w16cid:paraId="00A51F33" w16cid:durableId="0A1AD72B"/>
   <w16cid:commentId w16cid:paraId="7DEBAA35" w16cid:durableId="0E87C6FD"/>
+  <w16cid:commentId w16cid:paraId="44E03A76" w16cid:durableId="6C6B0ED9"/>
+  <w16cid:commentId w16cid:paraId="09D12C64" w16cid:durableId="25145350"/>
+  <w16cid:commentId w16cid:paraId="71507198" w16cid:durableId="49368C9C"/>
+  <w16cid:commentId w16cid:paraId="6C0834C0" w16cid:durableId="2085F385"/>
+  <w16cid:commentId w16cid:paraId="7003F8DB" w16cid:durableId="675C20DF"/>
 </w16cid:commentsIds>
 </file>
 

</xml_diff>